<commit_message>
Lots done, notably proofs, explanations, and figures
</commit_message>
<xml_diff>
--- a/a2/figures.docx
+++ b/a2/figures.docx
@@ -12,10 +12,13 @@
     </w:p>
     <w:p>
       <w:r>
+        <w:rPr>
+          <w:noProof/>
+        </w:rPr>
         <w:drawing>
-          <wp:inline distT="0" distB="0" distL="0" distR="0" wp14:anchorId="10D93B43" wp14:editId="78C32A44">
-            <wp:extent cx="4197566" cy="4858000"/>
-            <wp:effectExtent l="0" t="0" r="0" b="0"/>
+          <wp:inline distT="0" distB="0" distL="0" distR="0" wp14:anchorId="10D93B43" wp14:editId="1346D1D5">
+            <wp:extent cx="6680934" cy="7732095"/>
+            <wp:effectExtent l="0" t="0" r="5715" b="2540"/>
             <wp:docPr id="1" name="Picture 1"/>
             <wp:cNvGraphicFramePr>
               <a:graphicFrameLocks xmlns:a="http://schemas.openxmlformats.org/drawingml/2006/main" noChangeAspect="1"/>
@@ -36,7 +39,7 @@
                   <pic:spPr>
                     <a:xfrm>
                       <a:off x="0" y="0"/>
-                      <a:ext cx="4197566" cy="4858000"/>
+                      <a:ext cx="6711581" cy="7767564"/>
                     </a:xfrm>
                     <a:prstGeom prst="rect">
                       <a:avLst/>
@@ -51,11 +54,14 @@
     </w:p>
     <w:p>
       <w:r>
+        <w:rPr>
+          <w:noProof/>
+        </w:rPr>
         <w:lastRenderedPageBreak/>
         <w:drawing>
-          <wp:inline distT="0" distB="0" distL="0" distR="0" wp14:anchorId="73894453" wp14:editId="740F2361">
-            <wp:extent cx="4858000" cy="5734345"/>
-            <wp:effectExtent l="0" t="0" r="0" b="0"/>
+          <wp:inline distT="0" distB="0" distL="0" distR="0" wp14:anchorId="73894453" wp14:editId="133EDCF9">
+            <wp:extent cx="6604741" cy="7796185"/>
+            <wp:effectExtent l="0" t="0" r="5715" b="0"/>
             <wp:docPr id="2" name="Picture 2"/>
             <wp:cNvGraphicFramePr>
               <a:graphicFrameLocks xmlns:a="http://schemas.openxmlformats.org/drawingml/2006/main" noChangeAspect="1"/>
@@ -76,7 +82,7 @@
                   <pic:spPr>
                     <a:xfrm>
                       <a:off x="0" y="0"/>
-                      <a:ext cx="4858000" cy="5734345"/>
+                      <a:ext cx="6630338" cy="7826399"/>
                     </a:xfrm>
                     <a:prstGeom prst="rect">
                       <a:avLst/>
@@ -96,11 +102,14 @@
     </w:p>
     <w:p>
       <w:r>
+        <w:rPr>
+          <w:noProof/>
+        </w:rPr>
         <w:lastRenderedPageBreak/>
         <w:drawing>
-          <wp:inline distT="0" distB="0" distL="0" distR="0" wp14:anchorId="4D6D6DFE" wp14:editId="7A218CDA">
-            <wp:extent cx="5861351" cy="6636091"/>
-            <wp:effectExtent l="0" t="0" r="6350" b="0"/>
+          <wp:inline distT="0" distB="0" distL="0" distR="0" wp14:anchorId="4D6D6DFE" wp14:editId="5947085D">
+            <wp:extent cx="6666590" cy="7547764"/>
+            <wp:effectExtent l="0" t="0" r="1270" b="0"/>
             <wp:docPr id="3" name="Picture 3"/>
             <wp:cNvGraphicFramePr>
               <a:graphicFrameLocks xmlns:a="http://schemas.openxmlformats.org/drawingml/2006/main" noChangeAspect="1"/>
@@ -121,7 +130,260 @@
                   <pic:spPr>
                     <a:xfrm>
                       <a:off x="0" y="0"/>
-                      <a:ext cx="5861351" cy="6636091"/>
+                      <a:ext cx="6678933" cy="7561738"/>
+                    </a:xfrm>
+                    <a:prstGeom prst="rect">
+                      <a:avLst/>
+                    </a:prstGeom>
+                  </pic:spPr>
+                </pic:pic>
+              </a:graphicData>
+            </a:graphic>
+          </wp:inline>
+        </w:drawing>
+      </w:r>
+    </w:p>
+    <w:p>
+      <w:r>
+        <w:lastRenderedPageBreak/>
+        <w:drawing>
+          <wp:inline distT="0" distB="0" distL="0" distR="0" wp14:anchorId="4C24E6DA" wp14:editId="1E830CF2">
+            <wp:extent cx="6834134" cy="6987496"/>
+            <wp:effectExtent l="0" t="0" r="5080" b="4445"/>
+            <wp:docPr id="4" name="Picture 4"/>
+            <wp:cNvGraphicFramePr>
+              <a:graphicFrameLocks xmlns:a="http://schemas.openxmlformats.org/drawingml/2006/main" noChangeAspect="1"/>
+            </wp:cNvGraphicFramePr>
+            <a:graphic xmlns:a="http://schemas.openxmlformats.org/drawingml/2006/main">
+              <a:graphicData uri="http://schemas.openxmlformats.org/drawingml/2006/picture">
+                <pic:pic xmlns:pic="http://schemas.openxmlformats.org/drawingml/2006/picture">
+                  <pic:nvPicPr>
+                    <pic:cNvPr id="1" name=""/>
+                    <pic:cNvPicPr/>
+                  </pic:nvPicPr>
+                  <pic:blipFill>
+                    <a:blip r:embed="rId9"/>
+                    <a:stretch>
+                      <a:fillRect/>
+                    </a:stretch>
+                  </pic:blipFill>
+                  <pic:spPr>
+                    <a:xfrm>
+                      <a:off x="0" y="0"/>
+                      <a:ext cx="6899951" cy="7054790"/>
+                    </a:xfrm>
+                    <a:prstGeom prst="rect">
+                      <a:avLst/>
+                    </a:prstGeom>
+                  </pic:spPr>
+                </pic:pic>
+              </a:graphicData>
+            </a:graphic>
+          </wp:inline>
+        </w:drawing>
+      </w:r>
+    </w:p>
+    <w:p>
+      <w:r>
+        <w:lastRenderedPageBreak/>
+        <w:drawing>
+          <wp:inline distT="0" distB="0" distL="0" distR="0" wp14:anchorId="6FAC4802" wp14:editId="469E557C">
+            <wp:extent cx="6734619" cy="6929355"/>
+            <wp:effectExtent l="0" t="0" r="9525" b="5080"/>
+            <wp:docPr id="7" name="Picture 7"/>
+            <wp:cNvGraphicFramePr>
+              <a:graphicFrameLocks xmlns:a="http://schemas.openxmlformats.org/drawingml/2006/main" noChangeAspect="1"/>
+            </wp:cNvGraphicFramePr>
+            <a:graphic xmlns:a="http://schemas.openxmlformats.org/drawingml/2006/main">
+              <a:graphicData uri="http://schemas.openxmlformats.org/drawingml/2006/picture">
+                <pic:pic xmlns:pic="http://schemas.openxmlformats.org/drawingml/2006/picture">
+                  <pic:nvPicPr>
+                    <pic:cNvPr id="1" name=""/>
+                    <pic:cNvPicPr/>
+                  </pic:nvPicPr>
+                  <pic:blipFill>
+                    <a:blip r:embed="rId10"/>
+                    <a:stretch>
+                      <a:fillRect/>
+                    </a:stretch>
+                  </pic:blipFill>
+                  <pic:spPr>
+                    <a:xfrm>
+                      <a:off x="0" y="0"/>
+                      <a:ext cx="6754444" cy="6949754"/>
+                    </a:xfrm>
+                    <a:prstGeom prst="rect">
+                      <a:avLst/>
+                    </a:prstGeom>
+                  </pic:spPr>
+                </pic:pic>
+              </a:graphicData>
+            </a:graphic>
+          </wp:inline>
+        </w:drawing>
+      </w:r>
+      <w:r>
+        <w:lastRenderedPageBreak/>
+        <w:drawing>
+          <wp:inline distT="0" distB="0" distL="0" distR="0" wp14:anchorId="45A0E157" wp14:editId="60919776">
+            <wp:extent cx="6809993" cy="6908213"/>
+            <wp:effectExtent l="0" t="0" r="0" b="6985"/>
+            <wp:docPr id="6" name="Picture 6"/>
+            <wp:cNvGraphicFramePr>
+              <a:graphicFrameLocks xmlns:a="http://schemas.openxmlformats.org/drawingml/2006/main" noChangeAspect="1"/>
+            </wp:cNvGraphicFramePr>
+            <a:graphic xmlns:a="http://schemas.openxmlformats.org/drawingml/2006/main">
+              <a:graphicData uri="http://schemas.openxmlformats.org/drawingml/2006/picture">
+                <pic:pic xmlns:pic="http://schemas.openxmlformats.org/drawingml/2006/picture">
+                  <pic:nvPicPr>
+                    <pic:cNvPr id="1" name=""/>
+                    <pic:cNvPicPr/>
+                  </pic:nvPicPr>
+                  <pic:blipFill>
+                    <a:blip r:embed="rId11"/>
+                    <a:stretch>
+                      <a:fillRect/>
+                    </a:stretch>
+                  </pic:blipFill>
+                  <pic:spPr>
+                    <a:xfrm>
+                      <a:off x="0" y="0"/>
+                      <a:ext cx="6832327" cy="6930869"/>
+                    </a:xfrm>
+                    <a:prstGeom prst="rect">
+                      <a:avLst/>
+                    </a:prstGeom>
+                  </pic:spPr>
+                </pic:pic>
+              </a:graphicData>
+            </a:graphic>
+          </wp:inline>
+        </w:drawing>
+      </w:r>
+    </w:p>
+    <w:p>
+      <w:r>
+        <w:br w:type="page"/>
+      </w:r>
+    </w:p>
+    <w:p>
+      <w:r>
+        <w:lastRenderedPageBreak/>
+        <w:drawing>
+          <wp:inline distT="0" distB="0" distL="0" distR="0" wp14:anchorId="34E8B95C" wp14:editId="1CFF96E0">
+            <wp:extent cx="6732977" cy="6686220"/>
+            <wp:effectExtent l="0" t="0" r="0" b="635"/>
+            <wp:docPr id="9" name="Picture 9"/>
+            <wp:cNvGraphicFramePr>
+              <a:graphicFrameLocks xmlns:a="http://schemas.openxmlformats.org/drawingml/2006/main" noChangeAspect="1"/>
+            </wp:cNvGraphicFramePr>
+            <a:graphic xmlns:a="http://schemas.openxmlformats.org/drawingml/2006/main">
+              <a:graphicData uri="http://schemas.openxmlformats.org/drawingml/2006/picture">
+                <pic:pic xmlns:pic="http://schemas.openxmlformats.org/drawingml/2006/picture">
+                  <pic:nvPicPr>
+                    <pic:cNvPr id="1" name=""/>
+                    <pic:cNvPicPr/>
+                  </pic:nvPicPr>
+                  <pic:blipFill>
+                    <a:blip r:embed="rId12"/>
+                    <a:stretch>
+                      <a:fillRect/>
+                    </a:stretch>
+                  </pic:blipFill>
+                  <pic:spPr>
+                    <a:xfrm>
+                      <a:off x="0" y="0"/>
+                      <a:ext cx="6743105" cy="6696277"/>
+                    </a:xfrm>
+                    <a:prstGeom prst="rect">
+                      <a:avLst/>
+                    </a:prstGeom>
+                  </pic:spPr>
+                </pic:pic>
+              </a:graphicData>
+            </a:graphic>
+          </wp:inline>
+        </w:drawing>
+      </w:r>
+    </w:p>
+    <w:p>
+      <w:r>
+        <w:br w:type="page"/>
+      </w:r>
+    </w:p>
+    <w:p>
+      <w:r>
+        <w:lastRenderedPageBreak/>
+        <w:drawing>
+          <wp:inline distT="0" distB="0" distL="0" distR="0" wp14:anchorId="549807FE" wp14:editId="7C2D6766">
+            <wp:extent cx="6677935" cy="7183061"/>
+            <wp:effectExtent l="0" t="0" r="8890" b="0"/>
+            <wp:docPr id="10" name="Picture 10"/>
+            <wp:cNvGraphicFramePr>
+              <a:graphicFrameLocks xmlns:a="http://schemas.openxmlformats.org/drawingml/2006/main" noChangeAspect="1"/>
+            </wp:cNvGraphicFramePr>
+            <a:graphic xmlns:a="http://schemas.openxmlformats.org/drawingml/2006/main">
+              <a:graphicData uri="http://schemas.openxmlformats.org/drawingml/2006/picture">
+                <pic:pic xmlns:pic="http://schemas.openxmlformats.org/drawingml/2006/picture">
+                  <pic:nvPicPr>
+                    <pic:cNvPr id="1" name=""/>
+                    <pic:cNvPicPr/>
+                  </pic:nvPicPr>
+                  <pic:blipFill>
+                    <a:blip r:embed="rId13"/>
+                    <a:stretch>
+                      <a:fillRect/>
+                    </a:stretch>
+                  </pic:blipFill>
+                  <pic:spPr>
+                    <a:xfrm>
+                      <a:off x="0" y="0"/>
+                      <a:ext cx="6691590" cy="7197749"/>
+                    </a:xfrm>
+                    <a:prstGeom prst="rect">
+                      <a:avLst/>
+                    </a:prstGeom>
+                  </pic:spPr>
+                </pic:pic>
+              </a:graphicData>
+            </a:graphic>
+          </wp:inline>
+        </w:drawing>
+      </w:r>
+    </w:p>
+    <w:p>
+      <w:r>
+        <w:br w:type="page"/>
+      </w:r>
+    </w:p>
+    <w:p>
+      <w:r>
+        <w:lastRenderedPageBreak/>
+        <w:drawing>
+          <wp:inline distT="0" distB="0" distL="0" distR="0" wp14:anchorId="2BC36B5A" wp14:editId="6B99D6D9">
+            <wp:extent cx="5943600" cy="5677535"/>
+            <wp:effectExtent l="0" t="0" r="0" b="0"/>
+            <wp:docPr id="11" name="Picture 11"/>
+            <wp:cNvGraphicFramePr>
+              <a:graphicFrameLocks xmlns:a="http://schemas.openxmlformats.org/drawingml/2006/main" noChangeAspect="1"/>
+            </wp:cNvGraphicFramePr>
+            <a:graphic xmlns:a="http://schemas.openxmlformats.org/drawingml/2006/main">
+              <a:graphicData uri="http://schemas.openxmlformats.org/drawingml/2006/picture">
+                <pic:pic xmlns:pic="http://schemas.openxmlformats.org/drawingml/2006/picture">
+                  <pic:nvPicPr>
+                    <pic:cNvPr id="1" name=""/>
+                    <pic:cNvPicPr/>
+                  </pic:nvPicPr>
+                  <pic:blipFill>
+                    <a:blip r:embed="rId14"/>
+                    <a:stretch>
+                      <a:fillRect/>
+                    </a:stretch>
+                  </pic:blipFill>
+                  <pic:spPr>
+                    <a:xfrm>
+                      <a:off x="0" y="0"/>
+                      <a:ext cx="5943600" cy="5677535"/>
                     </a:xfrm>
                     <a:prstGeom prst="rect">
                       <a:avLst/>

</xml_diff>

<commit_message>
Derive covariance matrix, clean up
</commit_message>
<xml_diff>
--- a/a2/figures.docx
+++ b/a2/figures.docx
@@ -11,14 +11,28 @@
       </w:r>
     </w:p>
     <w:p>
+      <w:pPr>
+        <w:rPr>
+          <w:noProof/>
+        </w:rPr>
+      </w:pPr>
+    </w:p>
+    <w:p>
+      <w:pPr>
+        <w:rPr>
+          <w:noProof/>
+        </w:rPr>
+      </w:pPr>
+    </w:p>
+    <w:p>
       <w:r>
         <w:rPr>
           <w:noProof/>
         </w:rPr>
         <w:drawing>
-          <wp:inline distT="0" distB="0" distL="0" distR="0" wp14:anchorId="10D93B43" wp14:editId="1346D1D5">
-            <wp:extent cx="6680934" cy="7732095"/>
-            <wp:effectExtent l="0" t="0" r="5715" b="2540"/>
+          <wp:inline distT="0" distB="0" distL="0" distR="0" wp14:anchorId="10D93B43" wp14:editId="74553F5B">
+            <wp:extent cx="7406210" cy="7352199"/>
+            <wp:effectExtent l="0" t="0" r="4445" b="1270"/>
             <wp:docPr id="1" name="Picture 1"/>
             <wp:cNvGraphicFramePr>
               <a:graphicFrameLocks xmlns:a="http://schemas.openxmlformats.org/drawingml/2006/main" noChangeAspect="1"/>
@@ -30,20 +44,27 @@
                     <pic:cNvPr id="1" name=""/>
                     <pic:cNvPicPr/>
                   </pic:nvPicPr>
-                  <pic:blipFill>
+                  <pic:blipFill rotWithShape="1">
                     <a:blip r:embed="rId6"/>
-                    <a:stretch>
-                      <a:fillRect/>
-                    </a:stretch>
+                    <a:srcRect l="4985" t="17435" r="8194" b="8094"/>
+                    <a:stretch/>
                   </pic:blipFill>
-                  <pic:spPr>
+                  <pic:spPr bwMode="auto">
                     <a:xfrm>
                       <a:off x="0" y="0"/>
-                      <a:ext cx="6711581" cy="7767564"/>
+                      <a:ext cx="7406210" cy="7352199"/>
                     </a:xfrm>
                     <a:prstGeom prst="rect">
                       <a:avLst/>
                     </a:prstGeom>
+                    <a:ln>
+                      <a:noFill/>
+                    </a:ln>
+                    <a:extLst>
+                      <a:ext uri="{53640926-AAD7-44D8-BBD7-CCE9431645EC}">
+                        <a14:shadowObscured xmlns:a14="http://schemas.microsoft.com/office/drawing/2010/main"/>
+                      </a:ext>
+                    </a:extLst>
                   </pic:spPr>
                 </pic:pic>
               </a:graphicData>
@@ -53,15 +74,35 @@
       </w:r>
     </w:p>
     <w:p>
-      <w:r>
-        <w:rPr>
-          <w:noProof/>
-        </w:rPr>
-        <w:lastRenderedPageBreak/>
+      <w:pPr>
+        <w:rPr>
+          <w:noProof/>
+        </w:rPr>
+      </w:pPr>
+    </w:p>
+    <w:p>
+      <w:pPr>
+        <w:rPr>
+          <w:noProof/>
+        </w:rPr>
+      </w:pPr>
+    </w:p>
+    <w:p>
+      <w:pPr>
+        <w:rPr>
+          <w:noProof/>
+        </w:rPr>
+      </w:pPr>
+    </w:p>
+    <w:p>
+      <w:r>
+        <w:rPr>
+          <w:noProof/>
+        </w:rPr>
         <w:drawing>
-          <wp:inline distT="0" distB="0" distL="0" distR="0" wp14:anchorId="73894453" wp14:editId="133EDCF9">
-            <wp:extent cx="6604741" cy="7796185"/>
-            <wp:effectExtent l="0" t="0" r="5715" b="0"/>
+          <wp:inline distT="0" distB="0" distL="0" distR="0" wp14:anchorId="73894453" wp14:editId="64D12CE8">
+            <wp:extent cx="6967313" cy="7171481"/>
+            <wp:effectExtent l="0" t="0" r="5080" b="0"/>
             <wp:docPr id="2" name="Picture 2"/>
             <wp:cNvGraphicFramePr>
               <a:graphicFrameLocks xmlns:a="http://schemas.openxmlformats.org/drawingml/2006/main" noChangeAspect="1"/>
@@ -73,20 +114,27 @@
                     <pic:cNvPr id="1" name=""/>
                     <pic:cNvPicPr/>
                   </pic:nvPicPr>
-                  <pic:blipFill>
+                  <pic:blipFill rotWithShape="1">
                     <a:blip r:embed="rId7"/>
-                    <a:stretch>
-                      <a:fillRect/>
-                    </a:stretch>
+                    <a:srcRect l="6644" t="16000" r="5957" b="7786"/>
+                    <a:stretch/>
                   </pic:blipFill>
-                  <pic:spPr>
+                  <pic:spPr bwMode="auto">
                     <a:xfrm>
                       <a:off x="0" y="0"/>
-                      <a:ext cx="6630338" cy="7826399"/>
+                      <a:ext cx="7104294" cy="7312476"/>
                     </a:xfrm>
                     <a:prstGeom prst="rect">
                       <a:avLst/>
                     </a:prstGeom>
+                    <a:ln>
+                      <a:noFill/>
+                    </a:ln>
+                    <a:extLst>
+                      <a:ext uri="{53640926-AAD7-44D8-BBD7-CCE9431645EC}">
+                        <a14:shadowObscured xmlns:a14="http://schemas.microsoft.com/office/drawing/2010/main"/>
+                      </a:ext>
+                    </a:extLst>
                   </pic:spPr>
                 </pic:pic>
               </a:graphicData>
@@ -95,21 +143,23 @@
         </w:drawing>
       </w:r>
     </w:p>
-    <w:p>
-      <w:r>
-        <w:br w:type="page"/>
-      </w:r>
-    </w:p>
-    <w:p>
-      <w:r>
-        <w:rPr>
-          <w:noProof/>
-        </w:rPr>
-        <w:lastRenderedPageBreak/>
+    <w:p/>
+    <w:p>
+      <w:pPr>
+        <w:rPr>
+          <w:noProof/>
+        </w:rPr>
+      </w:pPr>
+    </w:p>
+    <w:p>
+      <w:r>
+        <w:rPr>
+          <w:noProof/>
+        </w:rPr>
         <w:drawing>
-          <wp:inline distT="0" distB="0" distL="0" distR="0" wp14:anchorId="4D6D6DFE" wp14:editId="5947085D">
-            <wp:extent cx="6666590" cy="7547764"/>
-            <wp:effectExtent l="0" t="0" r="1270" b="0"/>
+          <wp:inline distT="0" distB="0" distL="0" distR="0" wp14:anchorId="4D6D6DFE" wp14:editId="61F5EDE9">
+            <wp:extent cx="7198918" cy="7588974"/>
+            <wp:effectExtent l="0" t="0" r="2540" b="0"/>
             <wp:docPr id="3" name="Picture 3"/>
             <wp:cNvGraphicFramePr>
               <a:graphicFrameLocks xmlns:a="http://schemas.openxmlformats.org/drawingml/2006/main" noChangeAspect="1"/>
@@ -121,20 +171,27 @@
                     <pic:cNvPr id="1" name=""/>
                     <pic:cNvPicPr/>
                   </pic:nvPicPr>
-                  <pic:blipFill>
+                  <pic:blipFill rotWithShape="1">
                     <a:blip r:embed="rId8"/>
-                    <a:stretch>
-                      <a:fillRect/>
-                    </a:stretch>
+                    <a:srcRect l="8642" t="14636" r="7938" b="7690"/>
+                    <a:stretch/>
                   </pic:blipFill>
-                  <pic:spPr>
+                  <pic:spPr bwMode="auto">
                     <a:xfrm>
                       <a:off x="0" y="0"/>
-                      <a:ext cx="6678933" cy="7561738"/>
+                      <a:ext cx="7238658" cy="7630867"/>
                     </a:xfrm>
                     <a:prstGeom prst="rect">
                       <a:avLst/>
                     </a:prstGeom>
+                    <a:ln>
+                      <a:noFill/>
+                    </a:ln>
+                    <a:extLst>
+                      <a:ext uri="{53640926-AAD7-44D8-BBD7-CCE9431645EC}">
+                        <a14:shadowObscured xmlns:a14="http://schemas.microsoft.com/office/drawing/2010/main"/>
+                      </a:ext>
+                    </a:extLst>
                   </pic:spPr>
                 </pic:pic>
               </a:graphicData>
@@ -144,12 +201,28 @@
       </w:r>
     </w:p>
     <w:p>
-      <w:r>
-        <w:lastRenderedPageBreak/>
+      <w:pPr>
+        <w:rPr>
+          <w:noProof/>
+        </w:rPr>
+      </w:pPr>
+    </w:p>
+    <w:p>
+      <w:pPr>
+        <w:rPr>
+          <w:noProof/>
+        </w:rPr>
+      </w:pPr>
+    </w:p>
+    <w:p>
+      <w:r>
+        <w:rPr>
+          <w:noProof/>
+        </w:rPr>
         <w:drawing>
-          <wp:inline distT="0" distB="0" distL="0" distR="0" wp14:anchorId="4C24E6DA" wp14:editId="1E830CF2">
-            <wp:extent cx="6834134" cy="6987496"/>
-            <wp:effectExtent l="0" t="0" r="5080" b="4445"/>
+          <wp:inline distT="0" distB="0" distL="0" distR="0" wp14:anchorId="4C24E6DA" wp14:editId="18EC005C">
+            <wp:extent cx="7689951" cy="7052701"/>
+            <wp:effectExtent l="0" t="0" r="6350" b="0"/>
             <wp:docPr id="4" name="Picture 4"/>
             <wp:cNvGraphicFramePr>
               <a:graphicFrameLocks xmlns:a="http://schemas.openxmlformats.org/drawingml/2006/main" noChangeAspect="1"/>
@@ -161,20 +234,27 @@
                     <pic:cNvPr id="1" name=""/>
                     <pic:cNvPicPr/>
                   </pic:nvPicPr>
-                  <pic:blipFill>
+                  <pic:blipFill rotWithShape="1">
                     <a:blip r:embed="rId9"/>
-                    <a:stretch>
-                      <a:fillRect/>
-                    </a:stretch>
+                    <a:srcRect l="9128" t="17626" r="7797" b="7854"/>
+                    <a:stretch/>
                   </pic:blipFill>
-                  <pic:spPr>
+                  <pic:spPr bwMode="auto">
                     <a:xfrm>
                       <a:off x="0" y="0"/>
-                      <a:ext cx="6899951" cy="7054790"/>
+                      <a:ext cx="7811949" cy="7164589"/>
                     </a:xfrm>
                     <a:prstGeom prst="rect">
                       <a:avLst/>
                     </a:prstGeom>
+                    <a:ln>
+                      <a:noFill/>
+                    </a:ln>
+                    <a:extLst>
+                      <a:ext uri="{53640926-AAD7-44D8-BBD7-CCE9431645EC}">
+                        <a14:shadowObscured xmlns:a14="http://schemas.microsoft.com/office/drawing/2010/main"/>
+                      </a:ext>
+                    </a:extLst>
                   </pic:spPr>
                 </pic:pic>
               </a:graphicData>
@@ -184,12 +264,27 @@
       </w:r>
     </w:p>
     <w:p>
-      <w:r>
+      <w:pPr>
+        <w:rPr>
+          <w:noProof/>
+        </w:rPr>
+      </w:pPr>
+    </w:p>
+    <w:p>
+      <w:pPr>
+        <w:rPr>
+          <w:noProof/>
+        </w:rPr>
+      </w:pPr>
+      <w:r>
+        <w:rPr>
+          <w:noProof/>
+        </w:rPr>
         <w:lastRenderedPageBreak/>
         <w:drawing>
-          <wp:inline distT="0" distB="0" distL="0" distR="0" wp14:anchorId="6FAC4802" wp14:editId="469E557C">
-            <wp:extent cx="6734619" cy="6929355"/>
-            <wp:effectExtent l="0" t="0" r="9525" b="5080"/>
+          <wp:inline distT="0" distB="0" distL="0" distR="0" wp14:anchorId="6FAC4802" wp14:editId="4934F358">
+            <wp:extent cx="7747809" cy="7024495"/>
+            <wp:effectExtent l="0" t="0" r="5715" b="5080"/>
             <wp:docPr id="7" name="Picture 7"/>
             <wp:cNvGraphicFramePr>
               <a:graphicFrameLocks xmlns:a="http://schemas.openxmlformats.org/drawingml/2006/main" noChangeAspect="1"/>
@@ -201,20 +296,27 @@
                     <pic:cNvPr id="1" name=""/>
                     <pic:cNvPicPr/>
                   </pic:nvPicPr>
-                  <pic:blipFill>
+                  <pic:blipFill rotWithShape="1">
                     <a:blip r:embed="rId10"/>
-                    <a:stretch>
-                      <a:fillRect/>
-                    </a:stretch>
+                    <a:srcRect l="4945" t="14799" r="7612" b="8148"/>
+                    <a:stretch/>
                   </pic:blipFill>
-                  <pic:spPr>
+                  <pic:spPr bwMode="auto">
                     <a:xfrm>
                       <a:off x="0" y="0"/>
-                      <a:ext cx="6754444" cy="6949754"/>
+                      <a:ext cx="7798323" cy="7070293"/>
                     </a:xfrm>
                     <a:prstGeom prst="rect">
                       <a:avLst/>
                     </a:prstGeom>
+                    <a:ln>
+                      <a:noFill/>
+                    </a:ln>
+                    <a:extLst>
+                      <a:ext uri="{53640926-AAD7-44D8-BBD7-CCE9431645EC}">
+                        <a14:shadowObscured xmlns:a14="http://schemas.microsoft.com/office/drawing/2010/main"/>
+                      </a:ext>
+                    </a:extLst>
                   </pic:spPr>
                 </pic:pic>
               </a:graphicData>
@@ -222,12 +324,29 @@
           </wp:inline>
         </w:drawing>
       </w:r>
-      <w:r>
-        <w:lastRenderedPageBreak/>
+    </w:p>
+    <w:p/>
+    <w:p/>
+    <w:p/>
+    <w:p/>
+    <w:p>
+      <w:pPr>
+        <w:rPr>
+          <w:noProof/>
+        </w:rPr>
+      </w:pPr>
+      <w:bookmarkStart w:id="0" w:name="_GoBack"/>
+      <w:bookmarkEnd w:id="0"/>
+    </w:p>
+    <w:p>
+      <w:r>
+        <w:rPr>
+          <w:noProof/>
+        </w:rPr>
         <w:drawing>
-          <wp:inline distT="0" distB="0" distL="0" distR="0" wp14:anchorId="45A0E157" wp14:editId="60919776">
-            <wp:extent cx="6809993" cy="6908213"/>
-            <wp:effectExtent l="0" t="0" r="0" b="6985"/>
+          <wp:inline distT="0" distB="0" distL="0" distR="0" wp14:anchorId="45A0E157" wp14:editId="2AF07507">
+            <wp:extent cx="7673975" cy="6785456"/>
+            <wp:effectExtent l="0" t="0" r="3175" b="0"/>
             <wp:docPr id="6" name="Picture 6"/>
             <wp:cNvGraphicFramePr>
               <a:graphicFrameLocks xmlns:a="http://schemas.openxmlformats.org/drawingml/2006/main" noChangeAspect="1"/>
@@ -239,20 +358,27 @@
                     <pic:cNvPr id="1" name=""/>
                     <pic:cNvPicPr/>
                   </pic:nvPicPr>
-                  <pic:blipFill>
+                  <pic:blipFill rotWithShape="1">
                     <a:blip r:embed="rId11"/>
-                    <a:stretch>
-                      <a:fillRect/>
-                    </a:stretch>
+                    <a:srcRect l="7296" t="19464" r="8639" b="7261"/>
+                    <a:stretch/>
                   </pic:blipFill>
-                  <pic:spPr>
+                  <pic:spPr bwMode="auto">
                     <a:xfrm>
                       <a:off x="0" y="0"/>
-                      <a:ext cx="6832327" cy="6930869"/>
+                      <a:ext cx="7743759" cy="6847160"/>
                     </a:xfrm>
                     <a:prstGeom prst="rect">
                       <a:avLst/>
                     </a:prstGeom>
+                    <a:ln>
+                      <a:noFill/>
+                    </a:ln>
+                    <a:extLst>
+                      <a:ext uri="{53640926-AAD7-44D8-BBD7-CCE9431645EC}">
+                        <a14:shadowObscured xmlns:a14="http://schemas.microsoft.com/office/drawing/2010/main"/>
+                      </a:ext>
+                    </a:extLst>
                   </pic:spPr>
                 </pic:pic>
               </a:graphicData>
@@ -267,12 +393,21 @@
       </w:r>
     </w:p>
     <w:p>
-      <w:r>
-        <w:lastRenderedPageBreak/>
+      <w:pPr>
+        <w:rPr>
+          <w:noProof/>
+        </w:rPr>
+      </w:pPr>
+    </w:p>
+    <w:p>
+      <w:r>
+        <w:rPr>
+          <w:noProof/>
+        </w:rPr>
         <w:drawing>
-          <wp:inline distT="0" distB="0" distL="0" distR="0" wp14:anchorId="34E8B95C" wp14:editId="1CFF96E0">
-            <wp:extent cx="6732977" cy="6686220"/>
-            <wp:effectExtent l="0" t="0" r="0" b="635"/>
+          <wp:inline distT="0" distB="0" distL="0" distR="0" wp14:anchorId="34E8B95C" wp14:editId="528B467C">
+            <wp:extent cx="7688858" cy="6924069"/>
+            <wp:effectExtent l="0" t="0" r="7620" b="0"/>
             <wp:docPr id="9" name="Picture 9"/>
             <wp:cNvGraphicFramePr>
               <a:graphicFrameLocks xmlns:a="http://schemas.openxmlformats.org/drawingml/2006/main" noChangeAspect="1"/>
@@ -284,20 +419,27 @@
                     <pic:cNvPr id="1" name=""/>
                     <pic:cNvPicPr/>
                   </pic:nvPicPr>
-                  <pic:blipFill>
+                  <pic:blipFill rotWithShape="1">
                     <a:blip r:embed="rId12"/>
-                    <a:stretch>
-                      <a:fillRect/>
-                    </a:stretch>
+                    <a:srcRect l="5810" t="12333" r="5787" b="7500"/>
+                    <a:stretch/>
                   </pic:blipFill>
-                  <pic:spPr>
+                  <pic:spPr bwMode="auto">
                     <a:xfrm>
                       <a:off x="0" y="0"/>
-                      <a:ext cx="6743105" cy="6696277"/>
+                      <a:ext cx="7739295" cy="6969489"/>
                     </a:xfrm>
                     <a:prstGeom prst="rect">
                       <a:avLst/>
                     </a:prstGeom>
+                    <a:ln>
+                      <a:noFill/>
+                    </a:ln>
+                    <a:extLst>
+                      <a:ext uri="{53640926-AAD7-44D8-BBD7-CCE9431645EC}">
+                        <a14:shadowObscured xmlns:a14="http://schemas.microsoft.com/office/drawing/2010/main"/>
+                      </a:ext>
+                    </a:extLst>
                   </pic:spPr>
                 </pic:pic>
               </a:graphicData>
@@ -312,12 +454,21 @@
       </w:r>
     </w:p>
     <w:p>
-      <w:r>
-        <w:lastRenderedPageBreak/>
+      <w:pPr>
+        <w:rPr>
+          <w:noProof/>
+        </w:rPr>
+      </w:pPr>
+    </w:p>
+    <w:p>
+      <w:r>
+        <w:rPr>
+          <w:noProof/>
+        </w:rPr>
         <w:drawing>
-          <wp:inline distT="0" distB="0" distL="0" distR="0" wp14:anchorId="549807FE" wp14:editId="7C2D6766">
-            <wp:extent cx="6677935" cy="7183061"/>
-            <wp:effectExtent l="0" t="0" r="8890" b="0"/>
+          <wp:inline distT="0" distB="0" distL="0" distR="0" wp14:anchorId="549807FE" wp14:editId="71319149">
+            <wp:extent cx="7607578" cy="7600619"/>
+            <wp:effectExtent l="0" t="0" r="0" b="635"/>
             <wp:docPr id="10" name="Picture 10"/>
             <wp:cNvGraphicFramePr>
               <a:graphicFrameLocks xmlns:a="http://schemas.openxmlformats.org/drawingml/2006/main" noChangeAspect="1"/>
@@ -329,20 +480,27 @@
                     <pic:cNvPr id="1" name=""/>
                     <pic:cNvPicPr/>
                   </pic:nvPicPr>
-                  <pic:blipFill>
+                  <pic:blipFill rotWithShape="1">
                     <a:blip r:embed="rId13"/>
-                    <a:stretch>
-                      <a:fillRect/>
-                    </a:stretch>
+                    <a:srcRect l="6966" t="11479" r="6513" b="8157"/>
+                    <a:stretch/>
                   </pic:blipFill>
-                  <pic:spPr>
+                  <pic:spPr bwMode="auto">
                     <a:xfrm>
                       <a:off x="0" y="0"/>
-                      <a:ext cx="6691590" cy="7197749"/>
+                      <a:ext cx="7657894" cy="7650889"/>
                     </a:xfrm>
                     <a:prstGeom prst="rect">
                       <a:avLst/>
                     </a:prstGeom>
+                    <a:ln>
+                      <a:noFill/>
+                    </a:ln>
+                    <a:extLst>
+                      <a:ext uri="{53640926-AAD7-44D8-BBD7-CCE9431645EC}">
+                        <a14:shadowObscured xmlns:a14="http://schemas.microsoft.com/office/drawing/2010/main"/>
+                      </a:ext>
+                    </a:extLst>
                   </pic:spPr>
                 </pic:pic>
               </a:graphicData>
@@ -357,11 +515,20 @@
       </w:r>
     </w:p>
     <w:p>
-      <w:r>
-        <w:lastRenderedPageBreak/>
+      <w:pPr>
+        <w:rPr>
+          <w:noProof/>
+        </w:rPr>
+      </w:pPr>
+    </w:p>
+    <w:p>
+      <w:r>
+        <w:rPr>
+          <w:noProof/>
+        </w:rPr>
         <w:drawing>
-          <wp:inline distT="0" distB="0" distL="0" distR="0" wp14:anchorId="2BC36B5A" wp14:editId="6B99D6D9">
-            <wp:extent cx="5943600" cy="5677535"/>
+          <wp:inline distT="0" distB="0" distL="0" distR="0" wp14:anchorId="2BC36B5A" wp14:editId="2ED5422F">
+            <wp:extent cx="7718048" cy="7172490"/>
             <wp:effectExtent l="0" t="0" r="0" b="0"/>
             <wp:docPr id="11" name="Picture 11"/>
             <wp:cNvGraphicFramePr>
@@ -374,20 +541,27 @@
                     <pic:cNvPr id="1" name=""/>
                     <pic:cNvPicPr/>
                   </pic:nvPicPr>
-                  <pic:blipFill>
+                  <pic:blipFill rotWithShape="1">
                     <a:blip r:embed="rId14"/>
-                    <a:stretch>
-                      <a:fillRect/>
-                    </a:stretch>
+                    <a:srcRect l="6314" t="9867" r="8130" b="6897"/>
+                    <a:stretch/>
                   </pic:blipFill>
-                  <pic:spPr>
+                  <pic:spPr bwMode="auto">
                     <a:xfrm>
                       <a:off x="0" y="0"/>
-                      <a:ext cx="5943600" cy="5677535"/>
+                      <a:ext cx="7753659" cy="7205584"/>
                     </a:xfrm>
                     <a:prstGeom prst="rect">
                       <a:avLst/>
                     </a:prstGeom>
+                    <a:ln>
+                      <a:noFill/>
+                    </a:ln>
+                    <a:extLst>
+                      <a:ext uri="{53640926-AAD7-44D8-BBD7-CCE9431645EC}">
+                        <a14:shadowObscured xmlns:a14="http://schemas.microsoft.com/office/drawing/2010/main"/>
+                      </a:ext>
+                    </a:extLst>
                   </pic:spPr>
                 </pic:pic>
               </a:graphicData>
@@ -395,12 +569,10 @@
           </wp:inline>
         </w:drawing>
       </w:r>
-      <w:bookmarkStart w:id="0" w:name="_GoBack"/>
-      <w:bookmarkEnd w:id="0"/>
     </w:p>
     <w:sectPr>
       <w:pgSz w:w="12240" w:h="15840"/>
-      <w:pgMar w:top="1440" w:right="1440" w:bottom="1440" w:left="1440" w:header="720" w:footer="720" w:gutter="0"/>
+      <w:pgMar w:top="1440" w:right="1440" w:bottom="1440" w:left="0" w:header="720" w:footer="720" w:gutter="0"/>
       <w:cols w:space="720"/>
       <w:docGrid w:linePitch="360"/>
     </w:sectPr>

</xml_diff>